<commit_message>
Versão 2.0-13 liberada para Rafael - falta acertar https, múltiplos inputs, integração com cloud e gráficos de consumo
</commit_message>
<xml_diff>
--- a/docs/EspecificaçõesEBT/Melhorias VDN 1.0.docx
+++ b/docs/EspecificaçõesEBT/Melhorias VDN 1.0.docx
@@ -8,6 +8,12 @@
         <w:jc w:val="center"/>
         <w:rPr/>
       </w:pPr>
+      <w:ins w:id="0" w:author="Unknown Author" w:date="2016-09-14T16:22:00Z">
+        <w:r>
+          <w:rPr/>
+          <w:t>v</w:t>
+        </w:r>
+      </w:ins>
       <w:r>
         <w:rPr/>
         <w:t>Ajustes Painel VDN</w:t>
@@ -1810,7 +1816,7 @@
           <w:numId w:val="2"/>
         </w:numPr>
         <w:rPr>
-          <w:rFonts w:ascii="Calibri" w:hAnsi="Calibri" w:eastAsia="Calibri"/>
+          <w:rFonts w:eastAsia="Calibri"/>
           <w:sz w:val="24"/>
           <w:highlight w:val="green"/>
         </w:rPr>
@@ -1849,7 +1855,7 @@
           <w:numId w:val="2"/>
         </w:numPr>
         <w:rPr>
-          <w:rFonts w:ascii="Calibri" w:hAnsi="Calibri" w:eastAsia="Calibri"/>
+          <w:rFonts w:eastAsia="Calibri"/>
           <w:sz w:val="24"/>
           <w:highlight w:val="green"/>
         </w:rPr>
@@ -1872,7 +1878,7 @@
           <w:numId w:val="2"/>
         </w:numPr>
         <w:rPr>
-          <w:rFonts w:ascii="Calibri" w:hAnsi="Calibri" w:eastAsia="Calibri"/>
+          <w:rFonts w:eastAsia="Calibri"/>
           <w:sz w:val="24"/>
           <w:highlight w:val="green"/>
         </w:rPr>
@@ -1895,7 +1901,7 @@
           <w:numId w:val="2"/>
         </w:numPr>
         <w:rPr>
-          <w:rFonts w:ascii="Calibri" w:hAnsi="Calibri" w:eastAsia="Calibri"/>
+          <w:rFonts w:eastAsia="Calibri"/>
           <w:sz w:val="24"/>
           <w:highlight w:val="green"/>
         </w:rPr>
@@ -1934,7 +1940,7 @@
           <w:numId w:val="2"/>
         </w:numPr>
         <w:rPr>
-          <w:rFonts w:ascii="Calibri" w:hAnsi="Calibri" w:eastAsia="Calibri"/>
+          <w:rFonts w:eastAsia="Calibri"/>
           <w:sz w:val="24"/>
           <w:highlight w:val="green"/>
         </w:rPr>
@@ -1966,7 +1972,7 @@
           <w:numId w:val="2"/>
         </w:numPr>
         <w:rPr>
-          <w:rFonts w:ascii="Calibri" w:hAnsi="Calibri" w:eastAsia="Calibri"/>
+          <w:rFonts w:eastAsia="Calibri"/>
           <w:sz w:val="24"/>
           <w:highlight w:val="green"/>
         </w:rPr>
@@ -2020,7 +2026,7 @@
           <w:numId w:val="2"/>
         </w:numPr>
         <w:rPr>
-          <w:rFonts w:ascii="Calibri" w:hAnsi="Calibri" w:eastAsia="Calibri"/>
+          <w:rFonts w:eastAsia="Calibri"/>
           <w:sz w:val="24"/>
           <w:highlight w:val="green"/>
         </w:rPr>
@@ -2052,7 +2058,7 @@
           <w:numId w:val="2"/>
         </w:numPr>
         <w:rPr>
-          <w:rFonts w:ascii="Calibri" w:hAnsi="Calibri" w:eastAsia="Calibri"/>
+          <w:rFonts w:eastAsia="Calibri"/>
           <w:sz w:val="24"/>
           <w:highlight w:val="green"/>
         </w:rPr>
@@ -2084,7 +2090,7 @@
           <w:numId w:val="2"/>
         </w:numPr>
         <w:rPr>
-          <w:rFonts w:ascii="Calibri" w:hAnsi="Calibri" w:eastAsia="Calibri"/>
+          <w:rFonts w:eastAsia="Calibri"/>
           <w:sz w:val="24"/>
           <w:highlight w:val="green"/>
         </w:rPr>
@@ -2232,7 +2238,7 @@
           <w:numId w:val="2"/>
         </w:numPr>
         <w:rPr>
-          <w:rFonts w:ascii="Calibri" w:hAnsi="Calibri" w:eastAsia="Calibri"/>
+          <w:rFonts w:eastAsia="Calibri"/>
           <w:sz w:val="24"/>
           <w:highlight w:val="green"/>
         </w:rPr>
@@ -2255,7 +2261,7 @@
           <w:numId w:val="2"/>
         </w:numPr>
         <w:rPr>
-          <w:rFonts w:ascii="Calibri" w:hAnsi="Calibri" w:eastAsia="Calibri"/>
+          <w:rFonts w:eastAsia="Calibri"/>
           <w:sz w:val="24"/>
           <w:highlight w:val="green"/>
         </w:rPr>
@@ -2294,7 +2300,7 @@
           <w:numId w:val="2"/>
         </w:numPr>
         <w:rPr>
-          <w:rFonts w:ascii="Calibri" w:hAnsi="Calibri" w:eastAsia="Calibri"/>
+          <w:rFonts w:eastAsia="Calibri"/>
           <w:sz w:val="24"/>
           <w:highlight w:val="green"/>
         </w:rPr>
@@ -2326,7 +2332,7 @@
           <w:numId w:val="2"/>
         </w:numPr>
         <w:rPr>
-          <w:rFonts w:ascii="Calibri" w:hAnsi="Calibri" w:eastAsia="Calibri"/>
+          <w:rFonts w:eastAsia="Calibri"/>
           <w:sz w:val="24"/>
           <w:highlight w:val="green"/>
         </w:rPr>
@@ -2358,7 +2364,7 @@
           <w:numId w:val="2"/>
         </w:numPr>
         <w:rPr>
-          <w:rFonts w:ascii="Calibri" w:hAnsi="Calibri" w:eastAsia="Calibri"/>
+          <w:rFonts w:eastAsia="Calibri"/>
           <w:sz w:val="24"/>
           <w:highlight w:val="green"/>
         </w:rPr>
@@ -2390,7 +2396,7 @@
           <w:numId w:val="2"/>
         </w:numPr>
         <w:rPr>
-          <w:rFonts w:ascii="Calibri" w:hAnsi="Calibri" w:eastAsia="Calibri"/>
+          <w:rFonts w:eastAsia="Calibri"/>
           <w:sz w:val="24"/>
           <w:highlight w:val="green"/>
         </w:rPr>
@@ -2438,7 +2444,7 @@
           <w:numId w:val="2"/>
         </w:numPr>
         <w:rPr>
-          <w:rFonts w:ascii="Calibri" w:hAnsi="Calibri" w:eastAsia="Calibri"/>
+          <w:rFonts w:eastAsia="Calibri"/>
           <w:sz w:val="24"/>
           <w:highlight w:val="green"/>
         </w:rPr>
@@ -2470,7 +2476,7 @@
           <w:numId w:val="2"/>
         </w:numPr>
         <w:rPr>
-          <w:rFonts w:ascii="Calibri" w:hAnsi="Calibri" w:eastAsia="Calibri"/>
+          <w:rFonts w:eastAsia="Calibri"/>
           <w:sz w:val="24"/>
           <w:highlight w:val="green"/>
         </w:rPr>
@@ -2502,7 +2508,7 @@
           <w:numId w:val="2"/>
         </w:numPr>
         <w:rPr>
-          <w:rFonts w:ascii="Calibri" w:hAnsi="Calibri" w:eastAsia="Calibri"/>
+          <w:rFonts w:eastAsia="Calibri"/>
           <w:sz w:val="24"/>
           <w:highlight w:val="green"/>
         </w:rPr>
@@ -2534,7 +2540,7 @@
           <w:numId w:val="2"/>
         </w:numPr>
         <w:rPr>
-          <w:rFonts w:ascii="Calibri" w:hAnsi="Calibri" w:eastAsia="Calibri"/>
+          <w:rFonts w:eastAsia="Calibri"/>
           <w:sz w:val="24"/>
           <w:highlight w:val="green"/>
         </w:rPr>
@@ -2566,7 +2572,7 @@
           <w:numId w:val="2"/>
         </w:numPr>
         <w:rPr>
-          <w:rFonts w:ascii="Calibri" w:hAnsi="Calibri" w:eastAsia="Calibri"/>
+          <w:rFonts w:eastAsia="Calibri"/>
           <w:sz w:val="24"/>
           <w:highlight w:val="green"/>
         </w:rPr>
@@ -2598,7 +2604,7 @@
           <w:numId w:val="2"/>
         </w:numPr>
         <w:rPr>
-          <w:rFonts w:ascii="Calibri" w:hAnsi="Calibri" w:eastAsia="Calibri"/>
+          <w:rFonts w:eastAsia="Calibri"/>
           <w:sz w:val="24"/>
           <w:highlight w:val="green"/>
         </w:rPr>
@@ -2717,7 +2723,7 @@
           <w:numId w:val="2"/>
         </w:numPr>
         <w:rPr>
-          <w:rFonts w:ascii="Calibri" w:hAnsi="Calibri" w:eastAsia="Calibri"/>
+          <w:rFonts w:eastAsia="Calibri"/>
           <w:sz w:val="24"/>
           <w:highlight w:val="green"/>
         </w:rPr>
@@ -2740,7 +2746,7 @@
           <w:numId w:val="2"/>
         </w:numPr>
         <w:rPr>
-          <w:rFonts w:ascii="Calibri" w:hAnsi="Calibri" w:eastAsia="Calibri"/>
+          <w:rFonts w:eastAsia="Calibri"/>
           <w:sz w:val="24"/>
           <w:highlight w:val="green"/>
         </w:rPr>
@@ -2763,7 +2769,7 @@
           <w:numId w:val="2"/>
         </w:numPr>
         <w:rPr>
-          <w:rFonts w:ascii="Calibri" w:hAnsi="Calibri" w:eastAsia="Calibri"/>
+          <w:rFonts w:eastAsia="Calibri"/>
           <w:sz w:val="24"/>
           <w:highlight w:val="green"/>
         </w:rPr>
@@ -2835,15 +2841,17 @@
           <w:numId w:val="2"/>
         </w:numPr>
         <w:rPr>
-          <w:strike/>
-          <w:sz w:val="24"/>
-        </w:rPr>
-      </w:pPr>
-      <w:r>
-        <w:rPr>
-          <w:strike/>
-          <w:sz w:val="24"/>
-          <w:rPrChange w:id="0" w:author="Unknown Author" w:date="2016-09-08T15:54:00Z"/>
+          <w:strike w:val="false"/>
+          <w:dstrike w:val="false"/>
+          <w:sz w:val="24"/>
+        </w:rPr>
+      </w:pPr>
+      <w:r>
+        <w:rPr>
+          <w:strike w:val="false"/>
+          <w:dstrike w:val="false"/>
+          <w:sz w:val="24"/>
+          <w:rPrChange w:id="0" w:author="Unknown Author" w:date="2016-09-13T15:01:00Z"/>
         </w:rPr>
         <w:t>Incluir a possibilidade do cliente adicionar mais de um conteúdo no mesmo job  – Referência Interface Elemental</w:t>
       </w:r>
@@ -3054,7 +3062,7 @@
           <w:numId w:val="2"/>
         </w:numPr>
         <w:rPr>
-          <w:rFonts w:ascii="Calibri" w:hAnsi="Calibri" w:eastAsia="Calibri"/>
+          <w:rFonts w:eastAsia="Calibri"/>
           <w:sz w:val="24"/>
           <w:highlight w:val="green"/>
         </w:rPr>
@@ -3086,7 +3094,7 @@
           <w:numId w:val="2"/>
         </w:numPr>
         <w:rPr>
-          <w:rFonts w:ascii="Calibri" w:hAnsi="Calibri" w:eastAsia="Calibri"/>
+          <w:rFonts w:eastAsia="Calibri"/>
           <w:sz w:val="24"/>
           <w:highlight w:val="green"/>
         </w:rPr>
@@ -3164,7 +3172,7 @@
           <w:numId w:val="2"/>
         </w:numPr>
         <w:rPr>
-          <w:rFonts w:ascii="Calibri" w:hAnsi="Calibri" w:eastAsia="Calibri"/>
+          <w:rFonts w:eastAsia="Calibri"/>
           <w:sz w:val="24"/>
           <w:highlight w:val="green"/>
         </w:rPr>
@@ -3196,7 +3204,7 @@
           <w:numId w:val="2"/>
         </w:numPr>
         <w:rPr>
-          <w:rFonts w:ascii="Calibri" w:hAnsi="Calibri" w:eastAsia="Calibri"/>
+          <w:rFonts w:eastAsia="Calibri"/>
           <w:sz w:val="24"/>
           <w:highlight w:val="green"/>
         </w:rPr>
@@ -3228,7 +3236,7 @@
           <w:numId w:val="2"/>
         </w:numPr>
         <w:rPr>
-          <w:rFonts w:ascii="Calibri" w:hAnsi="Calibri" w:eastAsia="Calibri"/>
+          <w:rFonts w:eastAsia="Calibri"/>
           <w:sz w:val="24"/>
           <w:highlight w:val="green"/>
         </w:rPr>
@@ -3260,7 +3268,7 @@
           <w:numId w:val="2"/>
         </w:numPr>
         <w:rPr>
-          <w:rFonts w:ascii="Calibri" w:hAnsi="Calibri" w:eastAsia="Calibri"/>
+          <w:rFonts w:eastAsia="Calibri"/>
           <w:sz w:val="24"/>
           <w:highlight w:val="green"/>
         </w:rPr>
@@ -3292,7 +3300,7 @@
           <w:numId w:val="2"/>
         </w:numPr>
         <w:rPr>
-          <w:rFonts w:ascii="Calibri" w:hAnsi="Calibri" w:eastAsia="Calibri"/>
+          <w:rFonts w:eastAsia="Calibri"/>
           <w:sz w:val="24"/>
           <w:highlight w:val="green"/>
         </w:rPr>
@@ -3344,7 +3352,7 @@
           <w:numId w:val="2"/>
         </w:numPr>
         <w:rPr>
-          <w:rFonts w:ascii="Calibri" w:hAnsi="Calibri" w:eastAsia="Calibri"/>
+          <w:rFonts w:eastAsia="Calibri"/>
           <w:sz w:val="24"/>
           <w:highlight w:val="green"/>
         </w:rPr>
@@ -3385,12 +3393,124 @@
         </w:rPr>
         <w:t>Incluir Tooltip informando o que é o perfil Premium</w:t>
       </w:r>
+    </w:p>
+    <w:p>
+      <w:pPr>
+        <w:pStyle w:val="ListParagraph"/>
+        <w:numPr>
+          <w:ilvl w:val="2"/>
+          <w:numId w:val="2"/>
+        </w:numPr>
+        <w:rPr>
+          <w:sz w:val="24"/>
+        </w:rPr>
+      </w:pPr>
+      <w:ins w:id="74" w:author="Unknown Author" w:date="2016-09-13T15:38:00Z">
+        <w:r>
+          <w:rPr>
+            <w:sz w:val="24"/>
+          </w:rPr>
+          <w:t xml:space="preserve"> </w:t>
+        </w:r>
+      </w:ins>
+      <w:ins w:id="75" w:author="Unknown Author" w:date="2016-09-13T15:38:00Z">
+        <w:r>
+          <w:rPr>
+            <w:sz w:val="24"/>
+          </w:rPr>
+          <w:t>["aps/Output", {</w:t>
+        </w:r>
+      </w:ins>
+    </w:p>
+    <w:p>
+      <w:pPr>
+        <w:pStyle w:val="ListParagraph"/>
+        <w:numPr>
+          <w:ilvl w:val="2"/>
+          <w:numId w:val="2"/>
+        </w:numPr>
+        <w:rPr>
+          <w:sz w:val="24"/>
+        </w:rPr>
+      </w:pPr>
+      <w:ins w:id="76" w:author="Unknown Author" w:date="2016-09-13T15:38:00Z">
+        <w:r>
+          <w:rPr>
+            <w:sz w:val="24"/>
+          </w:rPr>
+          <w:t xml:space="preserve">                                </w:t>
+        </w:r>
+      </w:ins>
+      <w:ins w:id="77" w:author="Unknown Author" w:date="2016-09-13T15:38:00Z">
+        <w:r>
+          <w:rPr>
+            <w:sz w:val="24"/>
+          </w:rPr>
+          <w:t>"class": "hint",</w:t>
+        </w:r>
+      </w:ins>
+    </w:p>
+    <w:p>
+      <w:pPr>
+        <w:pStyle w:val="ListParagraph"/>
+        <w:numPr>
+          <w:ilvl w:val="2"/>
+          <w:numId w:val="2"/>
+        </w:numPr>
+        <w:rPr>
+          <w:sz w:val="24"/>
+        </w:rPr>
+      </w:pPr>
+      <w:ins w:id="78" w:author="Unknown Author" w:date="2016-09-13T15:38:00Z">
+        <w:r>
+          <w:rPr>
+            <w:sz w:val="24"/>
+          </w:rPr>
+          <w:t xml:space="preserve">                                </w:t>
+        </w:r>
+      </w:ins>
+      <w:ins w:id="79" w:author="Unknown Author" w:date="2016-09-13T15:38:00Z">
+        <w:r>
+          <w:rPr>
+            <w:sz w:val="24"/>
+          </w:rPr>
+          <w:t>innerHTML: "Separate&lt;br/&gt; entries with a semicolon"</w:t>
+        </w:r>
+      </w:ins>
+    </w:p>
+    <w:p>
+      <w:pPr>
+        <w:pStyle w:val="ListParagraph"/>
+        <w:numPr>
+          <w:ilvl w:val="2"/>
+          <w:numId w:val="2"/>
+        </w:numPr>
+        <w:rPr>
+          <w:sz w:val="24"/>
+        </w:rPr>
+      </w:pPr>
+      <w:ins w:id="80" w:author="Unknown Author" w:date="2016-09-13T15:38:00Z">
+        <w:r>
+          <w:rPr>
+            <w:sz w:val="24"/>
+          </w:rPr>
+          <w:t xml:space="preserve">                            </w:t>
+        </w:r>
+      </w:ins>
+      <w:ins w:id="81" w:author="Unknown Author" w:date="2016-09-13T15:38:00Z">
+        <w:r>
+          <w:rPr>
+            <w:sz w:val="24"/>
+          </w:rPr>
+          <w:t>}]</w:t>
+        </w:r>
+      </w:ins>
     </w:p>
     <w:tbl>
       <w:tblPr>
         <w:tblW w:w="7304" w:type="dxa"/>
         <w:jc w:val="left"/>
-        <w:tblInd w:w="1406" w:type="dxa"/>
+        <w:tblInd w:w="1401" w:type="dxa"/>
         <w:tblBorders>
           <w:top w:val="single" w:sz="4" w:space="0" w:color="00000A"/>
           <w:left w:val="single" w:sz="4" w:space="0" w:color="00000A"/>
@@ -3401,7 +3521,7 @@
         </w:tblBorders>
         <w:tblCellMar>
           <w:top w:w="0" w:type="dxa"/>
-          <w:left w:w="98" w:type="dxa"/>
+          <w:left w:w="93" w:type="dxa"/>
           <w:bottom w:w="0" w:type="dxa"/>
           <w:right w:w="108" w:type="dxa"/>
         </w:tblCellMar>
@@ -3426,7 +3546,7 @@
             </w:tcBorders>
             <w:shd w:fill="FFFFFF" w:val="clear"/>
             <w:tcMar>
-              <w:left w:w="98" w:type="dxa"/>
+              <w:left w:w="93" w:type="dxa"/>
             </w:tcMar>
           </w:tcPr>
           <w:p>
@@ -3459,7 +3579,7 @@
             </w:tcBorders>
             <w:shd w:fill="FFFFFF" w:val="clear"/>
             <w:tcMar>
-              <w:left w:w="98" w:type="dxa"/>
+              <w:left w:w="93" w:type="dxa"/>
             </w:tcMar>
           </w:tcPr>
           <w:p>
@@ -3494,7 +3614,7 @@
             </w:tcBorders>
             <w:shd w:fill="FFFFFF" w:val="clear"/>
             <w:tcMar>
-              <w:left w:w="98" w:type="dxa"/>
+              <w:left w:w="93" w:type="dxa"/>
             </w:tcMar>
           </w:tcPr>
           <w:p>
@@ -3532,7 +3652,7 @@
             </w:tcBorders>
             <w:shd w:fill="FFFFFF" w:val="clear"/>
             <w:tcMar>
-              <w:left w:w="98" w:type="dxa"/>
+              <w:left w:w="93" w:type="dxa"/>
             </w:tcMar>
           </w:tcPr>
           <w:p>
@@ -3566,7 +3686,7 @@
             </w:tcBorders>
             <w:shd w:fill="FFFFFF" w:val="clear"/>
             <w:tcMar>
-              <w:left w:w="98" w:type="dxa"/>
+              <w:left w:w="93" w:type="dxa"/>
             </w:tcMar>
             <w:vAlign w:val="center"/>
           </w:tcPr>
@@ -3602,7 +3722,7 @@
             </w:tcBorders>
             <w:shd w:fill="FFFFFF" w:val="clear"/>
             <w:tcMar>
-              <w:left w:w="98" w:type="dxa"/>
+              <w:left w:w="93" w:type="dxa"/>
             </w:tcMar>
             <w:vAlign w:val="center"/>
           </w:tcPr>
@@ -3641,7 +3761,7 @@
             </w:tcBorders>
             <w:shd w:fill="FFFFFF" w:val="clear"/>
             <w:tcMar>
-              <w:left w:w="98" w:type="dxa"/>
+              <w:left w:w="93" w:type="dxa"/>
             </w:tcMar>
           </w:tcPr>
           <w:p>
@@ -3675,7 +3795,7 @@
             </w:tcBorders>
             <w:shd w:fill="FFFFFF" w:val="clear"/>
             <w:tcMar>
-              <w:left w:w="98" w:type="dxa"/>
+              <w:left w:w="93" w:type="dxa"/>
             </w:tcMar>
             <w:vAlign w:val="center"/>
           </w:tcPr>
@@ -3711,7 +3831,7 @@
             </w:tcBorders>
             <w:shd w:fill="FFFFFF" w:val="clear"/>
             <w:tcMar>
-              <w:left w:w="98" w:type="dxa"/>
+              <w:left w:w="93" w:type="dxa"/>
             </w:tcMar>
             <w:vAlign w:val="center"/>
           </w:tcPr>
@@ -3750,7 +3870,7 @@
             </w:tcBorders>
             <w:shd w:fill="FFFFFF" w:val="clear"/>
             <w:tcMar>
-              <w:left w:w="98" w:type="dxa"/>
+              <w:left w:w="93" w:type="dxa"/>
             </w:tcMar>
           </w:tcPr>
           <w:p>
@@ -3784,7 +3904,7 @@
             </w:tcBorders>
             <w:shd w:fill="FFFFFF" w:val="clear"/>
             <w:tcMar>
-              <w:left w:w="98" w:type="dxa"/>
+              <w:left w:w="93" w:type="dxa"/>
             </w:tcMar>
             <w:vAlign w:val="center"/>
           </w:tcPr>
@@ -3820,7 +3940,7 @@
             </w:tcBorders>
             <w:shd w:fill="FFFFFF" w:val="clear"/>
             <w:tcMar>
-              <w:left w:w="98" w:type="dxa"/>
+              <w:left w:w="93" w:type="dxa"/>
             </w:tcMar>
             <w:vAlign w:val="center"/>
           </w:tcPr>
@@ -3859,7 +3979,7 @@
             </w:tcBorders>
             <w:shd w:fill="FFFFFF" w:val="clear"/>
             <w:tcMar>
-              <w:left w:w="98" w:type="dxa"/>
+              <w:left w:w="93" w:type="dxa"/>
             </w:tcMar>
           </w:tcPr>
           <w:p>
@@ -3893,7 +4013,7 @@
             </w:tcBorders>
             <w:shd w:fill="FFFFFF" w:val="clear"/>
             <w:tcMar>
-              <w:left w:w="98" w:type="dxa"/>
+              <w:left w:w="93" w:type="dxa"/>
             </w:tcMar>
             <w:vAlign w:val="center"/>
           </w:tcPr>
@@ -3929,7 +4049,7 @@
             </w:tcBorders>
             <w:shd w:fill="FFFFFF" w:val="clear"/>
             <w:tcMar>
-              <w:left w:w="98" w:type="dxa"/>
+              <w:left w:w="93" w:type="dxa"/>
             </w:tcMar>
             <w:vAlign w:val="center"/>
           </w:tcPr>
@@ -4030,7 +4150,7 @@
           <w:numId w:val="2"/>
         </w:numPr>
         <w:rPr>
-          <w:rFonts w:ascii="Calibri" w:hAnsi="Calibri" w:eastAsia="Calibri"/>
+          <w:rFonts w:eastAsia="Calibri"/>
           <w:sz w:val="24"/>
           <w:highlight w:val="yellow"/>
         </w:rPr>
@@ -4062,7 +4182,7 @@
           <w:numId w:val="2"/>
         </w:numPr>
         <w:rPr>
-          <w:rFonts w:ascii="Calibri" w:hAnsi="Calibri" w:eastAsia="Calibri"/>
+          <w:rFonts w:eastAsia="Calibri"/>
           <w:sz w:val="24"/>
           <w:highlight w:val="green"/>
         </w:rPr>
@@ -4124,7 +4244,7 @@
           <w:numId w:val="2"/>
         </w:numPr>
         <w:rPr>
-          <w:rFonts w:ascii="Calibri" w:hAnsi="Calibri" w:eastAsia="Calibri"/>
+          <w:rFonts w:eastAsia="Calibri"/>
           <w:sz w:val="24"/>
           <w:highlight w:val="green"/>
         </w:rPr>
@@ -4156,7 +4276,7 @@
           <w:numId w:val="2"/>
         </w:numPr>
         <w:rPr>
-          <w:rFonts w:ascii="Calibri" w:hAnsi="Calibri" w:eastAsia="Calibri"/>
+          <w:rFonts w:eastAsia="Calibri"/>
           <w:sz w:val="24"/>
           <w:highlight w:val="green"/>
         </w:rPr>
@@ -4179,7 +4299,7 @@
           <w:numId w:val="2"/>
         </w:numPr>
         <w:rPr>
-          <w:rFonts w:ascii="Calibri" w:hAnsi="Calibri" w:eastAsia="Calibri"/>
+          <w:rFonts w:eastAsia="Calibri"/>
           <w:sz w:val="24"/>
           <w:highlight w:val="green"/>
         </w:rPr>
@@ -4202,7 +4322,7 @@
           <w:numId w:val="2"/>
         </w:numPr>
         <w:rPr>
-          <w:rFonts w:ascii="Calibri" w:hAnsi="Calibri" w:eastAsia="Calibri"/>
+          <w:rFonts w:eastAsia="Calibri"/>
           <w:sz w:val="24"/>
           <w:highlight w:val="green"/>
         </w:rPr>
@@ -4259,7 +4379,7 @@
         </w:tblBorders>
         <w:tblCellMar>
           <w:top w:w="0" w:type="dxa"/>
-          <w:left w:w="98" w:type="dxa"/>
+          <w:left w:w="93" w:type="dxa"/>
           <w:bottom w:w="0" w:type="dxa"/>
           <w:right w:w="108" w:type="dxa"/>
         </w:tblCellMar>
@@ -4288,7 +4408,7 @@
             </w:tcBorders>
             <w:shd w:fill="FFFFFF" w:val="clear"/>
             <w:tcMar>
-              <w:left w:w="98" w:type="dxa"/>
+              <w:left w:w="93" w:type="dxa"/>
             </w:tcMar>
             <w:vAlign w:val="center"/>
           </w:tcPr>
@@ -4322,7 +4442,7 @@
             </w:tcBorders>
             <w:shd w:fill="FFFFFF" w:val="clear"/>
             <w:tcMar>
-              <w:left w:w="98" w:type="dxa"/>
+              <w:left w:w="93" w:type="dxa"/>
             </w:tcMar>
             <w:vAlign w:val="center"/>
           </w:tcPr>
@@ -4356,7 +4476,7 @@
             </w:tcBorders>
             <w:shd w:fill="FFFFFF" w:val="clear"/>
             <w:tcMar>
-              <w:left w:w="98" w:type="dxa"/>
+              <w:left w:w="93" w:type="dxa"/>
             </w:tcMar>
             <w:vAlign w:val="center"/>
           </w:tcPr>
@@ -4390,7 +4510,7 @@
             </w:tcBorders>
             <w:shd w:fill="FFFFFF" w:val="clear"/>
             <w:tcMar>
-              <w:left w:w="98" w:type="dxa"/>
+              <w:left w:w="93" w:type="dxa"/>
             </w:tcMar>
             <w:vAlign w:val="center"/>
           </w:tcPr>
@@ -4424,7 +4544,7 @@
             </w:tcBorders>
             <w:shd w:fill="FFFFFF" w:val="clear"/>
             <w:tcMar>
-              <w:left w:w="98" w:type="dxa"/>
+              <w:left w:w="93" w:type="dxa"/>
             </w:tcMar>
             <w:vAlign w:val="center"/>
           </w:tcPr>
@@ -4458,7 +4578,7 @@
             </w:tcBorders>
             <w:shd w:fill="FFFFFF" w:val="clear"/>
             <w:tcMar>
-              <w:left w:w="98" w:type="dxa"/>
+              <w:left w:w="93" w:type="dxa"/>
             </w:tcMar>
             <w:vAlign w:val="center"/>
           </w:tcPr>
@@ -4492,7 +4612,7 @@
             </w:tcBorders>
             <w:shd w:fill="FFFFFF" w:val="clear"/>
             <w:tcMar>
-              <w:left w:w="98" w:type="dxa"/>
+              <w:left w:w="93" w:type="dxa"/>
             </w:tcMar>
             <w:vAlign w:val="center"/>
           </w:tcPr>
@@ -4545,7 +4665,7 @@
             </w:tcBorders>
             <w:shd w:fill="FFFFFF" w:val="clear"/>
             <w:tcMar>
-              <w:left w:w="98" w:type="dxa"/>
+              <w:left w:w="93" w:type="dxa"/>
             </w:tcMar>
             <w:vAlign w:val="center"/>
           </w:tcPr>
@@ -4579,7 +4699,7 @@
             </w:tcBorders>
             <w:shd w:fill="FFFFFF" w:val="clear"/>
             <w:tcMar>
-              <w:left w:w="98" w:type="dxa"/>
+              <w:left w:w="93" w:type="dxa"/>
             </w:tcMar>
             <w:vAlign w:val="center"/>
           </w:tcPr>
@@ -4613,7 +4733,7 @@
             </w:tcBorders>
             <w:shd w:fill="FFFFFF" w:val="clear"/>
             <w:tcMar>
-              <w:left w:w="98" w:type="dxa"/>
+              <w:left w:w="93" w:type="dxa"/>
             </w:tcMar>
             <w:vAlign w:val="center"/>
           </w:tcPr>
@@ -4647,7 +4767,7 @@
             </w:tcBorders>
             <w:shd w:fill="FFFFFF" w:val="clear"/>
             <w:tcMar>
-              <w:left w:w="98" w:type="dxa"/>
+              <w:left w:w="93" w:type="dxa"/>
             </w:tcMar>
           </w:tcPr>
           <w:p>
@@ -4679,7 +4799,7 @@
             </w:tcBorders>
             <w:shd w:fill="FFFFFF" w:val="clear"/>
             <w:tcMar>
-              <w:left w:w="98" w:type="dxa"/>
+              <w:left w:w="93" w:type="dxa"/>
             </w:tcMar>
           </w:tcPr>
           <w:p>
@@ -4711,7 +4831,7 @@
             </w:tcBorders>
             <w:shd w:fill="FFFFFF" w:val="clear"/>
             <w:tcMar>
-              <w:left w:w="98" w:type="dxa"/>
+              <w:left w:w="93" w:type="dxa"/>
             </w:tcMar>
           </w:tcPr>
           <w:p>
@@ -4743,7 +4863,7 @@
             </w:tcBorders>
             <w:shd w:fill="FFFFFF" w:val="clear"/>
             <w:tcMar>
-              <w:left w:w="98" w:type="dxa"/>
+              <w:left w:w="93" w:type="dxa"/>
             </w:tcMar>
           </w:tcPr>
           <w:p>
@@ -4778,7 +4898,7 @@
             </w:tcBorders>
             <w:shd w:fill="FFFFFF" w:val="clear"/>
             <w:tcMar>
-              <w:left w:w="98" w:type="dxa"/>
+              <w:left w:w="93" w:type="dxa"/>
             </w:tcMar>
             <w:vAlign w:val="center"/>
           </w:tcPr>
@@ -4812,7 +4932,7 @@
             </w:tcBorders>
             <w:shd w:fill="FFFFFF" w:val="clear"/>
             <w:tcMar>
-              <w:left w:w="98" w:type="dxa"/>
+              <w:left w:w="93" w:type="dxa"/>
             </w:tcMar>
             <w:vAlign w:val="center"/>
           </w:tcPr>
@@ -4846,7 +4966,7 @@
             </w:tcBorders>
             <w:shd w:fill="FFFFFF" w:val="clear"/>
             <w:tcMar>
-              <w:left w:w="98" w:type="dxa"/>
+              <w:left w:w="93" w:type="dxa"/>
             </w:tcMar>
             <w:vAlign w:val="center"/>
           </w:tcPr>
@@ -4880,7 +5000,7 @@
             </w:tcBorders>
             <w:shd w:fill="FFFFFF" w:val="clear"/>
             <w:tcMar>
-              <w:left w:w="98" w:type="dxa"/>
+              <w:left w:w="93" w:type="dxa"/>
             </w:tcMar>
           </w:tcPr>
           <w:p>
@@ -4912,7 +5032,7 @@
             </w:tcBorders>
             <w:shd w:fill="FFFFFF" w:val="clear"/>
             <w:tcMar>
-              <w:left w:w="98" w:type="dxa"/>
+              <w:left w:w="93" w:type="dxa"/>
             </w:tcMar>
           </w:tcPr>
           <w:p>
@@ -4944,7 +5064,7 @@
             </w:tcBorders>
             <w:shd w:fill="FFFFFF" w:val="clear"/>
             <w:tcMar>
-              <w:left w:w="98" w:type="dxa"/>
+              <w:left w:w="93" w:type="dxa"/>
             </w:tcMar>
           </w:tcPr>
           <w:p>
@@ -4976,7 +5096,7 @@
             </w:tcBorders>
             <w:shd w:fill="FFFFFF" w:val="clear"/>
             <w:tcMar>
-              <w:left w:w="98" w:type="dxa"/>
+              <w:left w:w="93" w:type="dxa"/>
             </w:tcMar>
           </w:tcPr>
           <w:p>
@@ -5011,7 +5131,7 @@
             </w:tcBorders>
             <w:shd w:fill="FFFFFF" w:val="clear"/>
             <w:tcMar>
-              <w:left w:w="98" w:type="dxa"/>
+              <w:left w:w="93" w:type="dxa"/>
             </w:tcMar>
             <w:vAlign w:val="center"/>
           </w:tcPr>
@@ -5045,7 +5165,7 @@
             </w:tcBorders>
             <w:shd w:fill="FFFFFF" w:val="clear"/>
             <w:tcMar>
-              <w:left w:w="98" w:type="dxa"/>
+              <w:left w:w="93" w:type="dxa"/>
             </w:tcMar>
             <w:vAlign w:val="center"/>
           </w:tcPr>
@@ -5079,7 +5199,7 @@
             </w:tcBorders>
             <w:shd w:fill="FFFFFF" w:val="clear"/>
             <w:tcMar>
-              <w:left w:w="98" w:type="dxa"/>
+              <w:left w:w="93" w:type="dxa"/>
             </w:tcMar>
             <w:vAlign w:val="center"/>
           </w:tcPr>
@@ -5113,7 +5233,7 @@
             </w:tcBorders>
             <w:shd w:fill="FFFFFF" w:val="clear"/>
             <w:tcMar>
-              <w:left w:w="98" w:type="dxa"/>
+              <w:left w:w="93" w:type="dxa"/>
             </w:tcMar>
           </w:tcPr>
           <w:p>
@@ -5145,7 +5265,7 @@
             </w:tcBorders>
             <w:shd w:fill="FFFFFF" w:val="clear"/>
             <w:tcMar>
-              <w:left w:w="98" w:type="dxa"/>
+              <w:left w:w="93" w:type="dxa"/>
             </w:tcMar>
           </w:tcPr>
           <w:p>
@@ -5177,7 +5297,7 @@
             </w:tcBorders>
             <w:shd w:fill="FFFFFF" w:val="clear"/>
             <w:tcMar>
-              <w:left w:w="98" w:type="dxa"/>
+              <w:left w:w="93" w:type="dxa"/>
             </w:tcMar>
           </w:tcPr>
           <w:p>
@@ -5209,7 +5329,7 @@
             </w:tcBorders>
             <w:shd w:fill="FFFFFF" w:val="clear"/>
             <w:tcMar>
-              <w:left w:w="98" w:type="dxa"/>
+              <w:left w:w="93" w:type="dxa"/>
             </w:tcMar>
           </w:tcPr>
           <w:p>
@@ -5244,7 +5364,7 @@
             </w:tcBorders>
             <w:shd w:fill="FFFFFF" w:val="clear"/>
             <w:tcMar>
-              <w:left w:w="98" w:type="dxa"/>
+              <w:left w:w="93" w:type="dxa"/>
             </w:tcMar>
             <w:vAlign w:val="center"/>
           </w:tcPr>
@@ -5278,7 +5398,7 @@
             </w:tcBorders>
             <w:shd w:fill="FFFFFF" w:val="clear"/>
             <w:tcMar>
-              <w:left w:w="98" w:type="dxa"/>
+              <w:left w:w="93" w:type="dxa"/>
             </w:tcMar>
             <w:vAlign w:val="center"/>
           </w:tcPr>
@@ -5312,7 +5432,7 @@
             </w:tcBorders>
             <w:shd w:fill="FFFFFF" w:val="clear"/>
             <w:tcMar>
-              <w:left w:w="98" w:type="dxa"/>
+              <w:left w:w="93" w:type="dxa"/>
             </w:tcMar>
             <w:vAlign w:val="center"/>
           </w:tcPr>
@@ -5346,7 +5466,7 @@
             </w:tcBorders>
             <w:shd w:fill="FFFFFF" w:val="clear"/>
             <w:tcMar>
-              <w:left w:w="98" w:type="dxa"/>
+              <w:left w:w="93" w:type="dxa"/>
             </w:tcMar>
           </w:tcPr>
           <w:p>
@@ -5378,7 +5498,7 @@
             </w:tcBorders>
             <w:shd w:fill="FFFFFF" w:val="clear"/>
             <w:tcMar>
-              <w:left w:w="98" w:type="dxa"/>
+              <w:left w:w="93" w:type="dxa"/>
             </w:tcMar>
           </w:tcPr>
           <w:p>
@@ -5410,7 +5530,7 @@
             </w:tcBorders>
             <w:shd w:fill="FFFFFF" w:val="clear"/>
             <w:tcMar>
-              <w:left w:w="98" w:type="dxa"/>
+              <w:left w:w="93" w:type="dxa"/>
             </w:tcMar>
           </w:tcPr>
           <w:p>
@@ -5442,7 +5562,7 @@
             </w:tcBorders>
             <w:shd w:fill="FFFFFF" w:val="clear"/>
             <w:tcMar>
-              <w:left w:w="98" w:type="dxa"/>
+              <w:left w:w="93" w:type="dxa"/>
             </w:tcMar>
           </w:tcPr>
           <w:p>
@@ -5477,7 +5597,7 @@
             </w:tcBorders>
             <w:shd w:fill="FFFFFF" w:val="clear"/>
             <w:tcMar>
-              <w:left w:w="98" w:type="dxa"/>
+              <w:left w:w="93" w:type="dxa"/>
             </w:tcMar>
             <w:vAlign w:val="center"/>
           </w:tcPr>
@@ -5511,7 +5631,7 @@
             </w:tcBorders>
             <w:shd w:fill="FFFFFF" w:val="clear"/>
             <w:tcMar>
-              <w:left w:w="98" w:type="dxa"/>
+              <w:left w:w="93" w:type="dxa"/>
             </w:tcMar>
             <w:vAlign w:val="center"/>
           </w:tcPr>
@@ -5545,7 +5665,7 @@
             </w:tcBorders>
             <w:shd w:fill="FFFFFF" w:val="clear"/>
             <w:tcMar>
-              <w:left w:w="98" w:type="dxa"/>
+              <w:left w:w="93" w:type="dxa"/>
             </w:tcMar>
             <w:vAlign w:val="center"/>
           </w:tcPr>
@@ -5579,7 +5699,7 @@
             </w:tcBorders>
             <w:shd w:fill="FFFFFF" w:val="clear"/>
             <w:tcMar>
-              <w:left w:w="98" w:type="dxa"/>
+              <w:left w:w="93" w:type="dxa"/>
             </w:tcMar>
           </w:tcPr>
           <w:p>
@@ -5611,7 +5731,7 @@
             </w:tcBorders>
             <w:shd w:fill="FFFFFF" w:val="clear"/>
             <w:tcMar>
-              <w:left w:w="98" w:type="dxa"/>
+              <w:left w:w="93" w:type="dxa"/>
             </w:tcMar>
           </w:tcPr>
           <w:p>
@@ -5643,7 +5763,7 @@
             </w:tcBorders>
             <w:shd w:fill="FFFFFF" w:val="clear"/>
             <w:tcMar>
-              <w:left w:w="98" w:type="dxa"/>
+              <w:left w:w="93" w:type="dxa"/>
             </w:tcMar>
           </w:tcPr>
           <w:p>
@@ -5675,7 +5795,7 @@
             </w:tcBorders>
             <w:shd w:fill="FFFFFF" w:val="clear"/>
             <w:tcMar>
-              <w:left w:w="98" w:type="dxa"/>
+              <w:left w:w="93" w:type="dxa"/>
             </w:tcMar>
           </w:tcPr>
           <w:p>
@@ -6222,7 +6342,7 @@
       <w:tblPr>
         <w:tblW w:w="7304" w:type="dxa"/>
         <w:jc w:val="left"/>
-        <w:tblInd w:w="1406" w:type="dxa"/>
+        <w:tblInd w:w="1401" w:type="dxa"/>
         <w:tblBorders>
           <w:top w:val="single" w:sz="4" w:space="0" w:color="00000A"/>
           <w:left w:val="single" w:sz="4" w:space="0" w:color="00000A"/>
@@ -6233,7 +6353,7 @@
         </w:tblBorders>
         <w:tblCellMar>
           <w:top w:w="0" w:type="dxa"/>
-          <w:left w:w="98" w:type="dxa"/>
+          <w:left w:w="93" w:type="dxa"/>
           <w:bottom w:w="0" w:type="dxa"/>
           <w:right w:w="108" w:type="dxa"/>
         </w:tblCellMar>
@@ -6258,7 +6378,7 @@
             </w:tcBorders>
             <w:shd w:fill="FFFFFF" w:val="clear"/>
             <w:tcMar>
-              <w:left w:w="98" w:type="dxa"/>
+              <w:left w:w="93" w:type="dxa"/>
             </w:tcMar>
           </w:tcPr>
           <w:p>
@@ -6291,7 +6411,7 @@
             </w:tcBorders>
             <w:shd w:fill="FFFFFF" w:val="clear"/>
             <w:tcMar>
-              <w:left w:w="98" w:type="dxa"/>
+              <w:left w:w="93" w:type="dxa"/>
             </w:tcMar>
           </w:tcPr>
           <w:p>
@@ -6326,7 +6446,7 @@
             </w:tcBorders>
             <w:shd w:fill="FFFFFF" w:val="clear"/>
             <w:tcMar>
-              <w:left w:w="98" w:type="dxa"/>
+              <w:left w:w="93" w:type="dxa"/>
             </w:tcMar>
           </w:tcPr>
           <w:p>
@@ -6364,7 +6484,7 @@
             </w:tcBorders>
             <w:shd w:fill="FFFFFF" w:val="clear"/>
             <w:tcMar>
-              <w:left w:w="98" w:type="dxa"/>
+              <w:left w:w="93" w:type="dxa"/>
             </w:tcMar>
           </w:tcPr>
           <w:p>
@@ -6398,7 +6518,7 @@
             </w:tcBorders>
             <w:shd w:fill="FFFFFF" w:val="clear"/>
             <w:tcMar>
-              <w:left w:w="98" w:type="dxa"/>
+              <w:left w:w="93" w:type="dxa"/>
             </w:tcMar>
             <w:vAlign w:val="center"/>
           </w:tcPr>
@@ -6434,7 +6554,7 @@
             </w:tcBorders>
             <w:shd w:fill="FFFFFF" w:val="clear"/>
             <w:tcMar>
-              <w:left w:w="98" w:type="dxa"/>
+              <w:left w:w="93" w:type="dxa"/>
             </w:tcMar>
             <w:vAlign w:val="center"/>
           </w:tcPr>
@@ -6473,7 +6593,7 @@
             </w:tcBorders>
             <w:shd w:fill="FFFFFF" w:val="clear"/>
             <w:tcMar>
-              <w:left w:w="98" w:type="dxa"/>
+              <w:left w:w="93" w:type="dxa"/>
             </w:tcMar>
           </w:tcPr>
           <w:p>
@@ -6507,7 +6627,7 @@
             </w:tcBorders>
             <w:shd w:fill="FFFFFF" w:val="clear"/>
             <w:tcMar>
-              <w:left w:w="98" w:type="dxa"/>
+              <w:left w:w="93" w:type="dxa"/>
             </w:tcMar>
             <w:vAlign w:val="center"/>
           </w:tcPr>
@@ -6543,7 +6663,7 @@
             </w:tcBorders>
             <w:shd w:fill="FFFFFF" w:val="clear"/>
             <w:tcMar>
-              <w:left w:w="98" w:type="dxa"/>
+              <w:left w:w="93" w:type="dxa"/>
             </w:tcMar>
             <w:vAlign w:val="center"/>
           </w:tcPr>
@@ -6582,7 +6702,7 @@
             </w:tcBorders>
             <w:shd w:fill="FFFFFF" w:val="clear"/>
             <w:tcMar>
-              <w:left w:w="98" w:type="dxa"/>
+              <w:left w:w="93" w:type="dxa"/>
             </w:tcMar>
           </w:tcPr>
           <w:p>
@@ -6616,7 +6736,7 @@
             </w:tcBorders>
             <w:shd w:fill="FFFFFF" w:val="clear"/>
             <w:tcMar>
-              <w:left w:w="98" w:type="dxa"/>
+              <w:left w:w="93" w:type="dxa"/>
             </w:tcMar>
             <w:vAlign w:val="center"/>
           </w:tcPr>
@@ -6652,7 +6772,7 @@
             </w:tcBorders>
             <w:shd w:fill="FFFFFF" w:val="clear"/>
             <w:tcMar>
-              <w:left w:w="98" w:type="dxa"/>
+              <w:left w:w="93" w:type="dxa"/>
             </w:tcMar>
             <w:vAlign w:val="center"/>
           </w:tcPr>
@@ -6691,7 +6811,7 @@
             </w:tcBorders>
             <w:shd w:fill="FFFFFF" w:val="clear"/>
             <w:tcMar>
-              <w:left w:w="98" w:type="dxa"/>
+              <w:left w:w="93" w:type="dxa"/>
             </w:tcMar>
           </w:tcPr>
           <w:p>
@@ -6725,7 +6845,7 @@
             </w:tcBorders>
             <w:shd w:fill="FFFFFF" w:val="clear"/>
             <w:tcMar>
-              <w:left w:w="98" w:type="dxa"/>
+              <w:left w:w="93" w:type="dxa"/>
             </w:tcMar>
             <w:vAlign w:val="center"/>
           </w:tcPr>
@@ -6761,7 +6881,7 @@
             </w:tcBorders>
             <w:shd w:fill="FFFFFF" w:val="clear"/>
             <w:tcMar>
-              <w:left w:w="98" w:type="dxa"/>
+              <w:left w:w="93" w:type="dxa"/>
             </w:tcMar>
             <w:vAlign w:val="center"/>
           </w:tcPr>
@@ -7262,7 +7382,7 @@
                   </pic:nvPicPr>
                   <pic:blipFill>
                     <a:blip r:embed="rId4"/>
-                    <a:srcRect l="24224" t="59861" r="68484" b="36286"/>
+                    <a:srcRect l="24224" t="59871" r="68488" b="36286"/>
                     <a:stretch>
                       <a:fillRect/>
                     </a:stretch>
@@ -7955,6 +8075,7 @@
     <w:rPrDefault>
       <w:rPr>
         <w:rFonts w:ascii="Calibri" w:hAnsi="Calibri" w:eastAsia="Calibri" w:cs="DejaVu Sans"/>
+        <w:sz w:val="20"/>
         <w:szCs w:val="22"/>
         <w:lang w:val="pt-BR" w:eastAsia="en-US" w:bidi="ar-SA"/>
       </w:rPr>
@@ -7969,7 +8090,7 @@
     <w:pPr>
       <w:widowControl/>
       <w:kinsoku w:val="true"/>
-      <w:overflowPunct w:val="true"/>
+      <w:overflowPunct w:val="false"/>
       <w:autoSpaceDE w:val="true"/>
       <w:bidi w:val="0"/>
       <w:spacing w:lineRule="auto" w:line="276" w:before="0" w:after="200"/>

</xml_diff>